<commit_message>
ispravka slovnih grešaka u SSU
ispravke u sledećim SSU fajlovima:
-"Pregled korisničkih podataka"
-"Promena korisničkih podataka"
-"Promena lozinke"
-"Rešavanje kviza"
</commit_message>
<xml_diff>
--- a/faza2/SSU/Pregled korisničkih podataka.docx
+++ b/faza2/SSU/Pregled korisničkih podataka.docx
@@ -1169,7 +1169,21 @@
                     <w:rStyle w:val="Hiperveza"/>
                     <w:noProof/>
                   </w:rPr>
-                  <w:t>Tok dogadjaja</w:t>
+                  <w:t>Tok doga</w:t>
+                </w:r>
+                <w:r>
+                  <w:rPr>
+                    <w:rStyle w:val="Hiperveza"/>
+                    <w:noProof/>
+                  </w:rPr>
+                  <w:t>đ</w:t>
+                </w:r>
+                <w:r>
+                  <w:rPr>
+                    <w:rStyle w:val="Hiperveza"/>
+                    <w:noProof/>
+                  </w:rPr>
+                  <w:t>aja</w:t>
                 </w:r>
                 <w:r>
                   <w:rPr>
@@ -2193,7 +2207,6 @@
       <w:pPr>
         <w:pStyle w:val="Teloteksta"/>
         <w:spacing w:line="242" w:lineRule="auto"/>
-        <w:ind w:left="113"/>
         <w:jc w:val="both"/>
       </w:pPr>
       <w:r>
@@ -2297,7 +2310,23 @@
           <w:sz w:val="24"/>
           <w:szCs w:val="24"/>
         </w:rPr>
-        <w:t xml:space="preserve">Dokumentom će se služiti svi članovi tima u procesu razvoja projekta radi lakšeg praćenja funkcionalnosti koje treba da se realizuju i pisanja testova za iste. Takodje se može koristiti i pri pisanju uputstva za upotrebu. </w:t>
+        <w:t>Dokumentom će se služiti svi članovi tima u procesu razvoja projekta radi lakšeg praćenja funkcionalnosti koje treba da se realizuju i pisanja testova za iste. Tako</w:t>
+      </w:r>
+      <w:r>
+        <w:rPr>
+          <w:color w:val="000000" w:themeColor="text1"/>
+          <w:sz w:val="24"/>
+          <w:szCs w:val="24"/>
+        </w:rPr>
+        <w:t>đ</w:t>
+      </w:r>
+      <w:r>
+        <w:rPr>
+          <w:color w:val="000000" w:themeColor="text1"/>
+          <w:sz w:val="24"/>
+          <w:szCs w:val="24"/>
+        </w:rPr>
+        <w:t xml:space="preserve">e se može koristiti i pri pisanju uputstva za upotrebu. </w:t>
       </w:r>
     </w:p>
     <w:p>
@@ -2828,7 +2857,13 @@
       </w:pPr>
       <w:bookmarkStart w:id="8" w:name="_Toc98534448"/>
       <w:r>
-        <w:t>Tok dogadjaja</w:t>
+        <w:t>Tok doga</w:t>
+      </w:r>
+      <w:r>
+        <w:t>đ</w:t>
+      </w:r>
+      <w:r>
+        <w:t>aja</w:t>
       </w:r>
       <w:bookmarkEnd w:id="8"/>
     </w:p>
@@ -3122,7 +3157,25 @@
           <w:sz w:val="24"/>
           <w:szCs w:val="24"/>
         </w:rPr>
-        <w:t>korisnički podaci korisnika koji je ulogovan.</w:t>
+        <w:t xml:space="preserve">korisnički podaci korisnika koji </w:t>
+      </w:r>
+      <w:r>
+        <w:rPr>
+          <w:b w:val="0"/>
+          <w:bCs w:val="0"/>
+          <w:sz w:val="24"/>
+          <w:szCs w:val="24"/>
+        </w:rPr>
+        <w:t xml:space="preserve">  </w:t>
+      </w:r>
+      <w:r>
+        <w:rPr>
+          <w:b w:val="0"/>
+          <w:bCs w:val="0"/>
+          <w:sz w:val="24"/>
+          <w:szCs w:val="24"/>
+        </w:rPr>
+        <w:t>je ulogovan.</w:t>
       </w:r>
     </w:p>
     <w:p>
@@ -3781,7 +3834,7 @@
       </w:rPr>
     </w:lvl>
   </w:abstractNum>
-  <w:num w:numId="1">
+  <w:num w:numId="1" w16cid:durableId="302733419">
     <w:abstractNumId w:val="0"/>
   </w:num>
 </w:numbering>

</xml_diff>